<commit_message>
inserindo simulacoes no relatorio
</commit_message>
<xml_diff>
--- a/Eletrônica Aplicada/M2/Relatório Simulações M2.docx
+++ b/Eletrônica Aplicada/M2/Relatório Simulações M2.docx
@@ -293,7 +293,21 @@
           <w:rFonts w:eastAsia="Times New Roman"/>
           <w:szCs w:val="24"/>
         </w:rPr>
-        <w:t>12/10/2019</w:t>
+        <w:t>12/1</w:t>
+      </w:r>
+      <w:r>
+        <w:rPr>
+          <w:rFonts w:eastAsia="Times New Roman"/>
+          <w:szCs w:val="24"/>
+        </w:rPr>
+        <w:t>1</w:t>
+      </w:r>
+      <w:r>
+        <w:rPr>
+          <w:rFonts w:eastAsia="Times New Roman"/>
+          <w:szCs w:val="24"/>
+        </w:rPr>
+        <w:t>/2019</w:t>
       </w:r>
     </w:p>
     <w:p>
@@ -313,27 +327,22 @@
         <w:pStyle w:val="PargrafodaLista"/>
         <w:numPr>
           <w:ilvl w:val="0"/>
-          <w:numId w:val="1"/>
+          <w:numId w:val="2"/>
         </w:numPr>
         <w:rPr>
           <w:b/>
+          <w:sz w:val="28"/>
           <w:u w:val="single"/>
         </w:rPr>
       </w:pPr>
       <w:r>
         <w:rPr>
           <w:b/>
+          <w:sz w:val="28"/>
           <w:u w:val="single"/>
         </w:rPr>
         <w:lastRenderedPageBreak/>
-        <w:t>Introdução</w:t>
-      </w:r>
-      <w:r>
-        <w:rPr>
-          <w:b/>
-          <w:u w:val="single"/>
-        </w:rPr>
-        <w:t>:</w:t>
+        <w:t>Introdução:</w:t>
       </w:r>
     </w:p>
     <w:p>
@@ -356,27 +365,227 @@
         <w:pStyle w:val="PargrafodaLista"/>
         <w:numPr>
           <w:ilvl w:val="0"/>
-          <w:numId w:val="1"/>
+          <w:numId w:val="2"/>
         </w:numPr>
         <w:jc w:val="both"/>
         <w:rPr>
           <w:b/>
+          <w:sz w:val="28"/>
           <w:u w:val="single"/>
         </w:rPr>
       </w:pPr>
       <w:r>
+        <w:rPr>
+          <w:b/>
+          <w:sz w:val="28"/>
+          <w:u w:val="single"/>
+        </w:rPr>
+        <w:t>Simulações:</w:t>
+      </w:r>
+    </w:p>
+    <w:p>
+      <w:pPr>
+        <w:pStyle w:val="PargrafodaLista"/>
+        <w:ind w:left="360"/>
+        <w:jc w:val="both"/>
+        <w:rPr>
+          <w:b/>
+          <w:sz w:val="28"/>
+          <w:u w:val="single"/>
+        </w:rPr>
+      </w:pPr>
+    </w:p>
+    <w:p>
+      <w:pPr>
+        <w:pStyle w:val="PargrafodaLista"/>
+        <w:numPr>
+          <w:ilvl w:val="1"/>
+          <w:numId w:val="2"/>
+        </w:numPr>
+        <w:jc w:val="both"/>
         <w:rPr>
           <w:b/>
           <w:u w:val="single"/>
         </w:rPr>
-        <w:t>Simulações</w:t>
-      </w:r>
-      <w:r>
+      </w:pPr>
+      <w:r>
+        <w:rPr>
+          <w:b/>
+        </w:rPr>
+        <w:t>Amplificador Operacional</w:t>
+      </w:r>
+    </w:p>
+    <w:p>
+      <w:pPr>
+        <w:pStyle w:val="PargrafodaLista"/>
+        <w:ind w:left="792"/>
+        <w:jc w:val="both"/>
+      </w:pPr>
+      <w:bookmarkStart w:id="0" w:name="_GoBack"/>
+      <w:bookmarkEnd w:id="0"/>
+    </w:p>
+    <w:p>
+      <w:pPr>
+        <w:pStyle w:val="PargrafodaLista"/>
+        <w:keepNext/>
+        <w:ind w:left="792"/>
+        <w:jc w:val="both"/>
+      </w:pPr>
+      <w:r>
+        <w:rPr>
+          <w:noProof/>
+        </w:rPr>
+        <w:drawing>
+          <wp:inline distT="0" distB="0" distL="0" distR="0" wp14:anchorId="64F2A3C1" wp14:editId="3731CF9C">
+            <wp:extent cx="5400040" cy="3127375"/>
+            <wp:effectExtent l="0" t="0" r="0" b="0"/>
+            <wp:docPr id="2" name="Imagem 2"/>
+            <wp:cNvGraphicFramePr>
+              <a:graphicFrameLocks xmlns:a="http://schemas.openxmlformats.org/drawingml/2006/main" noChangeAspect="1"/>
+            </wp:cNvGraphicFramePr>
+            <a:graphic xmlns:a="http://schemas.openxmlformats.org/drawingml/2006/main">
+              <a:graphicData uri="http://schemas.openxmlformats.org/drawingml/2006/picture">
+                <pic:pic xmlns:pic="http://schemas.openxmlformats.org/drawingml/2006/picture">
+                  <pic:nvPicPr>
+                    <pic:cNvPr id="1" name=""/>
+                    <pic:cNvPicPr/>
+                  </pic:nvPicPr>
+                  <pic:blipFill>
+                    <a:blip r:embed="rId10"/>
+                    <a:stretch>
+                      <a:fillRect/>
+                    </a:stretch>
+                  </pic:blipFill>
+                  <pic:spPr>
+                    <a:xfrm>
+                      <a:off x="0" y="0"/>
+                      <a:ext cx="5400040" cy="3127375"/>
+                    </a:xfrm>
+                    <a:prstGeom prst="rect">
+                      <a:avLst/>
+                    </a:prstGeom>
+                  </pic:spPr>
+                </pic:pic>
+              </a:graphicData>
+            </a:graphic>
+          </wp:inline>
+        </w:drawing>
+      </w:r>
+    </w:p>
+    <w:p>
+      <w:pPr>
+        <w:pStyle w:val="Legenda"/>
+        <w:jc w:val="center"/>
+        <w:rPr>
+          <w:u w:val="single"/>
+        </w:rPr>
+      </w:pPr>
+      <w:r>
+        <w:t xml:space="preserve">Figura </w:t>
+      </w:r>
+      <w:r>
+        <w:fldChar w:fldCharType="begin"/>
+      </w:r>
+      <w:r>
+        <w:instrText xml:space="preserve"> SEQ Figura \* ARABIC </w:instrText>
+      </w:r>
+      <w:r>
+        <w:fldChar w:fldCharType="separate"/>
+      </w:r>
+      <w:r>
+        <w:rPr>
+          <w:noProof/>
+        </w:rPr>
+        <w:t>1</w:t>
+      </w:r>
+      <w:r>
+        <w:fldChar w:fldCharType="end"/>
+      </w:r>
+      <w:r>
+        <w:t>. Circuito de Amplificador Operacional</w:t>
+      </w:r>
+    </w:p>
+    <w:p>
+      <w:pPr>
+        <w:pStyle w:val="PargrafodaLista"/>
+        <w:keepNext/>
+        <w:ind w:left="792"/>
+        <w:jc w:val="both"/>
+      </w:pPr>
+      <w:r>
+        <w:rPr>
+          <w:noProof/>
+        </w:rPr>
+        <w:lastRenderedPageBreak/>
+        <w:drawing>
+          <wp:inline distT="0" distB="0" distL="0" distR="0" wp14:anchorId="4902E725" wp14:editId="36E3A557">
+            <wp:extent cx="5400040" cy="4105910"/>
+            <wp:effectExtent l="0" t="0" r="0" b="8890"/>
+            <wp:docPr id="3" name="Imagem 3"/>
+            <wp:cNvGraphicFramePr>
+              <a:graphicFrameLocks xmlns:a="http://schemas.openxmlformats.org/drawingml/2006/main" noChangeAspect="1"/>
+            </wp:cNvGraphicFramePr>
+            <a:graphic xmlns:a="http://schemas.openxmlformats.org/drawingml/2006/main">
+              <a:graphicData uri="http://schemas.openxmlformats.org/drawingml/2006/picture">
+                <pic:pic xmlns:pic="http://schemas.openxmlformats.org/drawingml/2006/picture">
+                  <pic:nvPicPr>
+                    <pic:cNvPr id="1" name=""/>
+                    <pic:cNvPicPr/>
+                  </pic:nvPicPr>
+                  <pic:blipFill>
+                    <a:blip r:embed="rId11"/>
+                    <a:stretch>
+                      <a:fillRect/>
+                    </a:stretch>
+                  </pic:blipFill>
+                  <pic:spPr>
+                    <a:xfrm>
+                      <a:off x="0" y="0"/>
+                      <a:ext cx="5400040" cy="4105910"/>
+                    </a:xfrm>
+                    <a:prstGeom prst="rect">
+                      <a:avLst/>
+                    </a:prstGeom>
+                  </pic:spPr>
+                </pic:pic>
+              </a:graphicData>
+            </a:graphic>
+          </wp:inline>
+        </w:drawing>
+      </w:r>
+    </w:p>
+    <w:p>
+      <w:pPr>
+        <w:pStyle w:val="Legenda"/>
+        <w:jc w:val="center"/>
         <w:rPr>
           <w:b/>
           <w:u w:val="single"/>
         </w:rPr>
-        <w:t>:</w:t>
+      </w:pPr>
+      <w:r>
+        <w:t xml:space="preserve">Figura </w:t>
+      </w:r>
+      <w:r>
+        <w:fldChar w:fldCharType="begin"/>
+      </w:r>
+      <w:r>
+        <w:instrText xml:space="preserve"> SEQ Figura \* ARABIC </w:instrText>
+      </w:r>
+      <w:r>
+        <w:fldChar w:fldCharType="separate"/>
+      </w:r>
+      <w:r>
+        <w:rPr>
+          <w:noProof/>
+        </w:rPr>
+        <w:t>2</w:t>
+      </w:r>
+      <w:r>
+        <w:fldChar w:fldCharType="end"/>
+      </w:r>
+      <w:r>
+        <w:t>. Resposta do circuito de Amplificador Operacional</w:t>
       </w:r>
     </w:p>
     <w:p>
@@ -384,8 +593,6 @@
         <w:ind w:left="360"/>
         <w:jc w:val="both"/>
       </w:pPr>
-      <w:bookmarkStart w:id="0" w:name="_GoBack"/>
-      <w:bookmarkEnd w:id="0"/>
     </w:p>
     <w:sectPr>
       <w:pgSz w:w="11906" w:h="16838"/>
@@ -400,6 +607,92 @@
 <file path=word/numbering.xml><?xml version="1.0" encoding="utf-8"?>
 <w:numbering xmlns:wpc="http://schemas.microsoft.com/office/word/2010/wordprocessingCanvas" xmlns:cx="http://schemas.microsoft.com/office/drawing/2014/chartex" xmlns:cx1="http://schemas.microsoft.com/office/drawing/2015/9/8/chartex" xmlns:cx2="http://schemas.microsoft.com/office/drawing/2015/10/21/chartex" xmlns:cx3="http://schemas.microsoft.com/office/drawing/2016/5/9/chartex" xmlns:cx4="http://schemas.microsoft.com/office/drawing/2016/5/10/chartex" xmlns:cx5="http://schemas.microsoft.com/office/drawing/2016/5/11/chartex" xmlns:cx6="http://schemas.microsoft.com/office/drawing/2016/5/12/chartex" xmlns:cx7="http://schemas.microsoft.com/office/drawing/2016/5/13/chartex" xmlns:cx8="http://schemas.microsoft.com/office/drawing/2016/5/14/chartex" xmlns:mc="http://schemas.openxmlformats.org/markup-compatibility/2006" xmlns:aink="http://schemas.microsoft.com/office/drawing/2016/ink" xmlns:am3d="http://schemas.microsoft.com/office/drawing/2017/model3d" xmlns:o="urn:schemas-microsoft-com:office:office" xmlns:r="http://schemas.openxmlformats.org/officeDocument/2006/relationships" xmlns:m="http://schemas.openxmlformats.org/officeDocument/2006/math" xmlns:v="urn:schemas-microsoft-com:vml" xmlns:wp14="http://schemas.microsoft.com/office/word/2010/wordprocessingDrawing" xmlns:wp="http://schemas.openxmlformats.org/drawingml/2006/wordprocessingDrawing" xmlns:w10="urn:schemas-microsoft-com:office:word" xmlns:w="http://schemas.openxmlformats.org/wordprocessingml/2006/main" xmlns:w14="http://schemas.microsoft.com/office/word/2010/wordml" xmlns:w15="http://schemas.microsoft.com/office/word/2012/wordml" xmlns:w16cid="http://schemas.microsoft.com/office/word/2016/wordml/cid" xmlns:w16se="http://schemas.microsoft.com/office/word/2015/wordml/symex" xmlns:wpg="http://schemas.microsoft.com/office/word/2010/wordprocessingGroup" xmlns:wpi="http://schemas.microsoft.com/office/word/2010/wordprocessingInk" xmlns:wne="http://schemas.microsoft.com/office/word/2006/wordml" xmlns:wps="http://schemas.microsoft.com/office/word/2010/wordprocessingShape" mc:Ignorable="w14 w15 w16se w16cid wp14">
   <w:abstractNum w:abstractNumId="0" w15:restartNumberingAfterBreak="0">
+    <w:nsid w:val="521530BA"/>
+    <w:multiLevelType w:val="multilevel"/>
+    <w:tmpl w:val="0416001F"/>
+    <w:lvl w:ilvl="0">
+      <w:start w:val="1"/>
+      <w:numFmt w:val="decimal"/>
+      <w:lvlText w:val="%1."/>
+      <w:lvlJc w:val="left"/>
+      <w:pPr>
+        <w:ind w:left="360" w:hanging="360"/>
+      </w:pPr>
+    </w:lvl>
+    <w:lvl w:ilvl="1">
+      <w:start w:val="1"/>
+      <w:numFmt w:val="decimal"/>
+      <w:lvlText w:val="%1.%2."/>
+      <w:lvlJc w:val="left"/>
+      <w:pPr>
+        <w:ind w:left="792" w:hanging="432"/>
+      </w:pPr>
+    </w:lvl>
+    <w:lvl w:ilvl="2">
+      <w:start w:val="1"/>
+      <w:numFmt w:val="decimal"/>
+      <w:lvlText w:val="%1.%2.%3."/>
+      <w:lvlJc w:val="left"/>
+      <w:pPr>
+        <w:ind w:left="1224" w:hanging="504"/>
+      </w:pPr>
+    </w:lvl>
+    <w:lvl w:ilvl="3">
+      <w:start w:val="1"/>
+      <w:numFmt w:val="decimal"/>
+      <w:lvlText w:val="%1.%2.%3.%4."/>
+      <w:lvlJc w:val="left"/>
+      <w:pPr>
+        <w:ind w:left="1728" w:hanging="648"/>
+      </w:pPr>
+    </w:lvl>
+    <w:lvl w:ilvl="4">
+      <w:start w:val="1"/>
+      <w:numFmt w:val="decimal"/>
+      <w:lvlText w:val="%1.%2.%3.%4.%5."/>
+      <w:lvlJc w:val="left"/>
+      <w:pPr>
+        <w:ind w:left="2232" w:hanging="792"/>
+      </w:pPr>
+    </w:lvl>
+    <w:lvl w:ilvl="5">
+      <w:start w:val="1"/>
+      <w:numFmt w:val="decimal"/>
+      <w:lvlText w:val="%1.%2.%3.%4.%5.%6."/>
+      <w:lvlJc w:val="left"/>
+      <w:pPr>
+        <w:ind w:left="2736" w:hanging="936"/>
+      </w:pPr>
+    </w:lvl>
+    <w:lvl w:ilvl="6">
+      <w:start w:val="1"/>
+      <w:numFmt w:val="decimal"/>
+      <w:lvlText w:val="%1.%2.%3.%4.%5.%6.%7."/>
+      <w:lvlJc w:val="left"/>
+      <w:pPr>
+        <w:ind w:left="3240" w:hanging="1080"/>
+      </w:pPr>
+    </w:lvl>
+    <w:lvl w:ilvl="7">
+      <w:start w:val="1"/>
+      <w:numFmt w:val="decimal"/>
+      <w:lvlText w:val="%1.%2.%3.%4.%5.%6.%7.%8."/>
+      <w:lvlJc w:val="left"/>
+      <w:pPr>
+        <w:ind w:left="3744" w:hanging="1224"/>
+      </w:pPr>
+    </w:lvl>
+    <w:lvl w:ilvl="8">
+      <w:start w:val="1"/>
+      <w:numFmt w:val="decimal"/>
+      <w:lvlText w:val="%1.%2.%3.%4.%5.%6.%7.%8.%9."/>
+      <w:lvlJc w:val="left"/>
+      <w:pPr>
+        <w:ind w:left="4320" w:hanging="1440"/>
+      </w:pPr>
+    </w:lvl>
+  </w:abstractNum>
+  <w:abstractNum w:abstractNumId="1" w15:restartNumberingAfterBreak="0">
     <w:nsid w:val="591A742D"/>
     <w:multiLevelType w:val="hybridMultilevel"/>
     <w:tmpl w:val="C6A6754C"/>
@@ -412,7 +705,7 @@
         <w:ind w:left="720" w:hanging="360"/>
       </w:pPr>
     </w:lvl>
-    <w:lvl w:ilvl="1" w:tplc="04160019" w:tentative="1">
+    <w:lvl w:ilvl="1" w:tplc="04160019">
       <w:start w:val="1"/>
       <w:numFmt w:val="lowerLetter"/>
       <w:lvlText w:val="%2."/>
@@ -486,6 +779,9 @@
     </w:lvl>
   </w:abstractNum>
   <w:num w:numId="1">
+    <w:abstractNumId w:val="1"/>
+  </w:num>
+  <w:num w:numId="2">
     <w:abstractNumId w:val="0"/>
   </w:num>
 </w:numbering>
@@ -896,6 +1192,7 @@
   <w:style w:type="character" w:default="1" w:styleId="Fontepargpadro">
     <w:name w:val="Default Paragraph Font"/>
     <w:uiPriority w:val="1"/>
+    <w:semiHidden/>
     <w:unhideWhenUsed/>
   </w:style>
   <w:style w:type="table" w:default="1" w:styleId="Tabelanormal">
@@ -968,6 +1265,25 @@
     <w:rsid w:val="00787783"/>
     <w:rPr>
       <w:rFonts w:ascii="Segoe UI" w:hAnsi="Segoe UI" w:cs="Segoe UI"/>
+      <w:sz w:val="18"/>
+      <w:szCs w:val="18"/>
+    </w:rPr>
+  </w:style>
+  <w:style w:type="paragraph" w:styleId="Legenda">
+    <w:name w:val="caption"/>
+    <w:basedOn w:val="Normal"/>
+    <w:next w:val="Normal"/>
+    <w:uiPriority w:val="35"/>
+    <w:unhideWhenUsed/>
+    <w:qFormat/>
+    <w:rsid w:val="0001188E"/>
+    <w:pPr>
+      <w:spacing w:after="200" w:line="240" w:lineRule="auto"/>
+    </w:pPr>
+    <w:rPr>
+      <w:i/>
+      <w:iCs/>
+      <w:color w:val="44546A" w:themeColor="text2"/>
       <w:sz w:val="18"/>
       <w:szCs w:val="18"/>
     </w:rPr>
@@ -1271,6 +1587,21 @@
 </file>
 
 <file path=customXml/item1.xml><?xml version="1.0" encoding="utf-8"?>
+<p:properties xmlns:p="http://schemas.microsoft.com/office/2006/metadata/properties" xmlns:xsi="http://www.w3.org/2001/XMLSchema-instance" xmlns:pc="http://schemas.microsoft.com/office/infopath/2007/PartnerControls">
+  <documentManagement/>
+</p:properties>
+</file>
+
+<file path=customXml/item2.xml><?xml version="1.0" encoding="utf-8"?>
+<?mso-contentType ?>
+<FormTemplates xmlns="http://schemas.microsoft.com/sharepoint/v3/contenttype/forms">
+  <Display>DocumentLibraryForm</Display>
+  <Edit>DocumentLibraryForm</Edit>
+  <New>DocumentLibraryForm</New>
+</FormTemplates>
+</file>
+
+<file path=customXml/item3.xml><?xml version="1.0" encoding="utf-8"?>
 <ct:contentTypeSchema xmlns:ct="http://schemas.microsoft.com/office/2006/metadata/contentType" xmlns:ma="http://schemas.microsoft.com/office/2006/metadata/properties/metaAttributes" ct:_="" ma:_="" ma:contentTypeName="Documento" ma:contentTypeID="0x0101003F13BF4BB9354D4EB2972ED5745A82D4" ma:contentTypeVersion="11" ma:contentTypeDescription="Crie um novo documento." ma:contentTypeScope="" ma:versionID="ebfe06dcdacb371dd3bfe1c8c9643729">
   <xsd:schema xmlns:xsd="http://www.w3.org/2001/XMLSchema" xmlns:xs="http://www.w3.org/2001/XMLSchema" xmlns:p="http://schemas.microsoft.com/office/2006/metadata/properties" xmlns:ns3="d71411fd-d7e3-47bb-af52-fe598787d187" xmlns:ns4="46513f30-48d1-47b8-85fb-b589418bcb95" targetNamespace="http://schemas.microsoft.com/office/2006/metadata/properties" ma:root="true" ma:fieldsID="21cd785166889c74e63620d930a756c7" ns3:_="" ns4:_="">
     <xsd:import namespace="d71411fd-d7e3-47bb-af52-fe598787d187"/>
@@ -1479,22 +1810,24 @@
 </ct:contentTypeSchema>
 </file>
 
-<file path=customXml/item2.xml><?xml version="1.0" encoding="utf-8"?>
-<?mso-contentType ?>
-<FormTemplates xmlns="http://schemas.microsoft.com/sharepoint/v3/contenttype/forms">
-  <Display>DocumentLibraryForm</Display>
-  <Edit>DocumentLibraryForm</Edit>
-  <New>DocumentLibraryForm</New>
-</FormTemplates>
+<file path=customXml/itemProps1.xml><?xml version="1.0" encoding="utf-8"?>
+<ds:datastoreItem xmlns:ds="http://schemas.openxmlformats.org/officeDocument/2006/customXml" ds:itemID="{243D9D34-8552-45E7-B06A-5D9BB72CF0FB}">
+  <ds:schemaRefs>
+    <ds:schemaRef ds:uri="http://schemas.microsoft.com/office/2006/metadata/properties"/>
+    <ds:schemaRef ds:uri="http://schemas.microsoft.com/office/infopath/2007/PartnerControls"/>
+  </ds:schemaRefs>
+</ds:datastoreItem>
 </file>
 
-<file path=customXml/item3.xml><?xml version="1.0" encoding="utf-8"?>
-<p:properties xmlns:p="http://schemas.microsoft.com/office/2006/metadata/properties" xmlns:xsi="http://www.w3.org/2001/XMLSchema-instance" xmlns:pc="http://schemas.microsoft.com/office/infopath/2007/PartnerControls">
-  <documentManagement/>
-</p:properties>
+<file path=customXml/itemProps2.xml><?xml version="1.0" encoding="utf-8"?>
+<ds:datastoreItem xmlns:ds="http://schemas.openxmlformats.org/officeDocument/2006/customXml" ds:itemID="{78D5B47C-B45B-4FDD-87DE-4D241F8ECE02}">
+  <ds:schemaRefs>
+    <ds:schemaRef ds:uri="http://schemas.microsoft.com/sharepoint/v3/contenttype/forms"/>
+  </ds:schemaRefs>
+</ds:datastoreItem>
 </file>
 
-<file path=customXml/itemProps1.xml><?xml version="1.0" encoding="utf-8"?>
+<file path=customXml/itemProps3.xml><?xml version="1.0" encoding="utf-8"?>
 <ds:datastoreItem xmlns:ds="http://schemas.openxmlformats.org/officeDocument/2006/customXml" ds:itemID="{8AE9999D-7A70-4550-AEA8-C0555B5AF503}">
   <ds:schemaRefs>
     <ds:schemaRef ds:uri="http://schemas.microsoft.com/office/2006/metadata/contentType"/>
@@ -1511,21 +1844,4 @@
     <ds:schemaRef ds:uri="http://schemas.microsoft.com/internal/obd"/>
   </ds:schemaRefs>
 </ds:datastoreItem>
-</file>
-
-<file path=customXml/itemProps2.xml><?xml version="1.0" encoding="utf-8"?>
-<ds:datastoreItem xmlns:ds="http://schemas.openxmlformats.org/officeDocument/2006/customXml" ds:itemID="{78D5B47C-B45B-4FDD-87DE-4D241F8ECE02}">
-  <ds:schemaRefs>
-    <ds:schemaRef ds:uri="http://schemas.microsoft.com/sharepoint/v3/contenttype/forms"/>
-  </ds:schemaRefs>
-</ds:datastoreItem>
-</file>
-
-<file path=customXml/itemProps3.xml><?xml version="1.0" encoding="utf-8"?>
-<ds:datastoreItem xmlns:ds="http://schemas.openxmlformats.org/officeDocument/2006/customXml" ds:itemID="{243D9D34-8552-45E7-B06A-5D9BB72CF0FB}">
-  <ds:schemaRefs>
-    <ds:schemaRef ds:uri="http://schemas.microsoft.com/office/2006/metadata/properties"/>
-    <ds:schemaRef ds:uri="http://schemas.microsoft.com/office/infopath/2007/PartnerControls"/>
-  </ds:schemaRefs>
-</ds:datastoreItem>
 </file>
</xml_diff>

<commit_message>
Modificando ciruitos e arrumando relatorio de simulacoes
</commit_message>
<xml_diff>
--- a/Eletrônica Aplicada/M2/Relatório Simulações M2.docx
+++ b/Eletrônica Aplicada/M2/Relatório Simulações M2.docx
@@ -421,8 +421,6 @@
         <w:ind w:left="792"/>
         <w:jc w:val="both"/>
       </w:pPr>
-      <w:bookmarkStart w:id="0" w:name="_GoBack"/>
-      <w:bookmarkEnd w:id="0"/>
     </w:p>
     <w:p>
       <w:pPr>
@@ -436,10 +434,10 @@
           <w:noProof/>
         </w:rPr>
         <w:drawing>
-          <wp:inline distT="0" distB="0" distL="0" distR="0" wp14:anchorId="64F2A3C1" wp14:editId="3731CF9C">
-            <wp:extent cx="5400040" cy="3127375"/>
-            <wp:effectExtent l="0" t="0" r="0" b="0"/>
-            <wp:docPr id="2" name="Imagem 2"/>
+          <wp:inline distT="0" distB="0" distL="0" distR="0" wp14:anchorId="6DCA3D5E" wp14:editId="0AD976AD">
+            <wp:extent cx="5400040" cy="3062605"/>
+            <wp:effectExtent l="0" t="0" r="0" b="4445"/>
+            <wp:docPr id="4" name="Imagem 4"/>
             <wp:cNvGraphicFramePr>
               <a:graphicFrameLocks xmlns:a="http://schemas.openxmlformats.org/drawingml/2006/main" noChangeAspect="1"/>
             </wp:cNvGraphicFramePr>
@@ -459,7 +457,7 @@
                   <pic:spPr>
                     <a:xfrm>
                       <a:off x="0" y="0"/>
-                      <a:ext cx="5400040" cy="3127375"/>
+                      <a:ext cx="5400040" cy="3062605"/>
                     </a:xfrm>
                     <a:prstGeom prst="rect">
                       <a:avLst/>
@@ -499,6 +497,9 @@
         <w:t>1</w:t>
       </w:r>
       <w:r>
+        <w:rPr>
+          <w:noProof/>
+        </w:rPr>
         <w:fldChar w:fldCharType="end"/>
       </w:r>
       <w:r>
@@ -558,10 +559,6 @@
       <w:pPr>
         <w:pStyle w:val="Legenda"/>
         <w:jc w:val="center"/>
-        <w:rPr>
-          <w:b/>
-          <w:u w:val="single"/>
-        </w:rPr>
       </w:pPr>
       <w:r>
         <w:t xml:space="preserve">Figura </w:t>
@@ -582,6 +579,9 @@
         <w:t>2</w:t>
       </w:r>
       <w:r>
+        <w:rPr>
+          <w:noProof/>
+        </w:rPr>
         <w:fldChar w:fldCharType="end"/>
       </w:r>
       <w:r>
@@ -589,10 +589,8 @@
       </w:r>
     </w:p>
     <w:p>
-      <w:pPr>
-        <w:ind w:left="360"/>
-        <w:jc w:val="both"/>
-      </w:pPr>
+      <w:bookmarkStart w:id="0" w:name="_GoBack"/>
+      <w:bookmarkEnd w:id="0"/>
     </w:p>
     <w:sectPr>
       <w:pgSz w:w="11906" w:h="16838"/>
@@ -1287,6 +1285,25 @@
       <w:sz w:val="18"/>
       <w:szCs w:val="18"/>
     </w:rPr>
+  </w:style>
+  <w:style w:type="table" w:styleId="Tabelacomgrade">
+    <w:name w:val="Table Grid"/>
+    <w:basedOn w:val="Tabelanormal"/>
+    <w:uiPriority w:val="39"/>
+    <w:rsid w:val="00CB7F63"/>
+    <w:pPr>
+      <w:spacing w:after="0" w:line="240" w:lineRule="auto"/>
+    </w:pPr>
+    <w:tblPr>
+      <w:tblBorders>
+        <w:top w:val="single" w:sz="4" w:space="0" w:color="auto"/>
+        <w:left w:val="single" w:sz="4" w:space="0" w:color="auto"/>
+        <w:bottom w:val="single" w:sz="4" w:space="0" w:color="auto"/>
+        <w:right w:val="single" w:sz="4" w:space="0" w:color="auto"/>
+        <w:insideH w:val="single" w:sz="4" w:space="0" w:color="auto"/>
+        <w:insideV w:val="single" w:sz="4" w:space="0" w:color="auto"/>
+      </w:tblBorders>
+    </w:tblPr>
   </w:style>
 </w:styles>
 </file>

</xml_diff>

<commit_message>
add 2 filtros e add no documento
</commit_message>
<xml_diff>
--- a/Eletrônica Aplicada/M2/Relatório Simulações M2.docx
+++ b/Eletrônica Aplicada/M2/Relatório Simulações M2.docx
@@ -481,27 +481,14 @@
       <w:r>
         <w:t xml:space="preserve">Figura </w:t>
       </w:r>
-      <w:r>
-        <w:fldChar w:fldCharType="begin"/>
-      </w:r>
-      <w:r>
-        <w:instrText xml:space="preserve"> SEQ Figura \* ARABIC </w:instrText>
-      </w:r>
-      <w:r>
-        <w:fldChar w:fldCharType="separate"/>
-      </w:r>
-      <w:r>
-        <w:rPr>
-          <w:noProof/>
-        </w:rPr>
-        <w:t>1</w:t>
-      </w:r>
-      <w:r>
-        <w:rPr>
-          <w:noProof/>
-        </w:rPr>
-        <w:fldChar w:fldCharType="end"/>
-      </w:r>
+      <w:fldSimple w:instr=" SEQ Figura \* ARABIC ">
+        <w:r>
+          <w:rPr>
+            <w:noProof/>
+          </w:rPr>
+          <w:t>1</w:t>
+        </w:r>
+      </w:fldSimple>
       <w:r>
         <w:t>. Circuito de Amplificador Operacional</w:t>
       </w:r>
@@ -563,6 +550,616 @@
       <w:r>
         <w:t xml:space="preserve">Figura </w:t>
       </w:r>
+      <w:fldSimple w:instr=" SEQ Figura \* ARABIC ">
+        <w:r>
+          <w:rPr>
+            <w:noProof/>
+          </w:rPr>
+          <w:t>2</w:t>
+        </w:r>
+      </w:fldSimple>
+      <w:r>
+        <w:t>. Resposta do circuito de Amplificador Operacional</w:t>
+      </w:r>
+    </w:p>
+    <w:p/>
+    <w:p>
+      <w:pPr>
+        <w:pStyle w:val="PargrafodaLista"/>
+        <w:numPr>
+          <w:ilvl w:val="1"/>
+          <w:numId w:val="2"/>
+        </w:numPr>
+        <w:rPr>
+          <w:b/>
+        </w:rPr>
+      </w:pPr>
+      <w:r>
+        <w:rPr>
+          <w:b/>
+        </w:rPr>
+        <w:t>Amplificador de Instrumentação com INA333</w:t>
+      </w:r>
+    </w:p>
+    <w:p>
+      <w:pPr>
+        <w:pStyle w:val="PargrafodaLista"/>
+        <w:ind w:left="792"/>
+      </w:pPr>
+    </w:p>
+    <w:p>
+      <w:pPr>
+        <w:pStyle w:val="PargrafodaLista"/>
+        <w:keepNext/>
+        <w:ind w:left="792"/>
+      </w:pPr>
+      <w:r>
+        <w:rPr>
+          <w:noProof/>
+        </w:rPr>
+        <w:drawing>
+          <wp:inline distT="0" distB="0" distL="0" distR="0" wp14:anchorId="1D692701" wp14:editId="660A0AE8">
+            <wp:extent cx="5114925" cy="3257550"/>
+            <wp:effectExtent l="0" t="0" r="9525" b="0"/>
+            <wp:docPr id="2" name="Imagem 2"/>
+            <wp:cNvGraphicFramePr>
+              <a:graphicFrameLocks xmlns:a="http://schemas.openxmlformats.org/drawingml/2006/main" noChangeAspect="1"/>
+            </wp:cNvGraphicFramePr>
+            <a:graphic xmlns:a="http://schemas.openxmlformats.org/drawingml/2006/main">
+              <a:graphicData uri="http://schemas.openxmlformats.org/drawingml/2006/picture">
+                <pic:pic xmlns:pic="http://schemas.openxmlformats.org/drawingml/2006/picture">
+                  <pic:nvPicPr>
+                    <pic:cNvPr id="1" name=""/>
+                    <pic:cNvPicPr/>
+                  </pic:nvPicPr>
+                  <pic:blipFill>
+                    <a:blip r:embed="rId12"/>
+                    <a:stretch>
+                      <a:fillRect/>
+                    </a:stretch>
+                  </pic:blipFill>
+                  <pic:spPr>
+                    <a:xfrm>
+                      <a:off x="0" y="0"/>
+                      <a:ext cx="5114925" cy="3257550"/>
+                    </a:xfrm>
+                    <a:prstGeom prst="rect">
+                      <a:avLst/>
+                    </a:prstGeom>
+                  </pic:spPr>
+                </pic:pic>
+              </a:graphicData>
+            </a:graphic>
+          </wp:inline>
+        </w:drawing>
+      </w:r>
+    </w:p>
+    <w:p>
+      <w:pPr>
+        <w:pStyle w:val="Legenda"/>
+        <w:jc w:val="center"/>
+      </w:pPr>
+      <w:r>
+        <w:t xml:space="preserve">Figura </w:t>
+      </w:r>
+      <w:fldSimple w:instr=" SEQ Figura \* ARABIC ">
+        <w:r>
+          <w:rPr>
+            <w:noProof/>
+          </w:rPr>
+          <w:t>3</w:t>
+        </w:r>
+      </w:fldSimple>
+      <w:r>
+        <w:t>. Circuito de Amplificador de Instrumentação INA333</w:t>
+      </w:r>
+    </w:p>
+    <w:p>
+      <w:pPr>
+        <w:keepNext/>
+        <w:jc w:val="center"/>
+      </w:pPr>
+      <w:r>
+        <w:rPr>
+          <w:noProof/>
+        </w:rPr>
+        <w:lastRenderedPageBreak/>
+        <w:drawing>
+          <wp:inline distT="0" distB="0" distL="0" distR="0" wp14:anchorId="6751DC38" wp14:editId="4A7A381E">
+            <wp:extent cx="5219700" cy="4238625"/>
+            <wp:effectExtent l="0" t="0" r="0" b="9525"/>
+            <wp:docPr id="5" name="Imagem 5"/>
+            <wp:cNvGraphicFramePr>
+              <a:graphicFrameLocks xmlns:a="http://schemas.openxmlformats.org/drawingml/2006/main" noChangeAspect="1"/>
+            </wp:cNvGraphicFramePr>
+            <a:graphic xmlns:a="http://schemas.openxmlformats.org/drawingml/2006/main">
+              <a:graphicData uri="http://schemas.openxmlformats.org/drawingml/2006/picture">
+                <pic:pic xmlns:pic="http://schemas.openxmlformats.org/drawingml/2006/picture">
+                  <pic:nvPicPr>
+                    <pic:cNvPr id="1" name=""/>
+                    <pic:cNvPicPr/>
+                  </pic:nvPicPr>
+                  <pic:blipFill>
+                    <a:blip r:embed="rId13"/>
+                    <a:stretch>
+                      <a:fillRect/>
+                    </a:stretch>
+                  </pic:blipFill>
+                  <pic:spPr>
+                    <a:xfrm>
+                      <a:off x="0" y="0"/>
+                      <a:ext cx="5219700" cy="4238625"/>
+                    </a:xfrm>
+                    <a:prstGeom prst="rect">
+                      <a:avLst/>
+                    </a:prstGeom>
+                  </pic:spPr>
+                </pic:pic>
+              </a:graphicData>
+            </a:graphic>
+          </wp:inline>
+        </w:drawing>
+      </w:r>
+    </w:p>
+    <w:p>
+      <w:pPr>
+        <w:pStyle w:val="Legenda"/>
+        <w:jc w:val="center"/>
+      </w:pPr>
+      <w:r>
+        <w:t xml:space="preserve">Figura </w:t>
+      </w:r>
+      <w:fldSimple w:instr=" SEQ Figura \* ARABIC ">
+        <w:r>
+          <w:rPr>
+            <w:noProof/>
+          </w:rPr>
+          <w:t>4</w:t>
+        </w:r>
+      </w:fldSimple>
+      <w:r>
+        <w:t xml:space="preserve">. Resposta do </w:t>
+      </w:r>
+      <w:r>
+        <w:t>Circuito de Amplificador de Instrumentação INA333</w:t>
+      </w:r>
+    </w:p>
+    <w:p/>
+    <w:p>
+      <w:pPr>
+        <w:pStyle w:val="PargrafodaLista"/>
+        <w:numPr>
+          <w:ilvl w:val="1"/>
+          <w:numId w:val="2"/>
+        </w:numPr>
+        <w:rPr>
+          <w:b/>
+        </w:rPr>
+      </w:pPr>
+      <w:r>
+        <w:rPr>
+          <w:b/>
+        </w:rPr>
+        <w:t>Amplificador de Instrumentação com AD8221</w:t>
+      </w:r>
+    </w:p>
+    <w:p>
+      <w:pPr>
+        <w:pStyle w:val="PargrafodaLista"/>
+        <w:ind w:left="360"/>
+      </w:pPr>
+    </w:p>
+    <w:p>
+      <w:pPr>
+        <w:pStyle w:val="PargrafodaLista"/>
+        <w:keepNext/>
+        <w:ind w:left="360"/>
+      </w:pPr>
+      <w:r>
+        <w:rPr>
+          <w:noProof/>
+        </w:rPr>
+        <w:drawing>
+          <wp:inline distT="0" distB="0" distL="0" distR="0" wp14:anchorId="470E743C" wp14:editId="5BCC2230">
+            <wp:extent cx="5400040" cy="2451735"/>
+            <wp:effectExtent l="0" t="0" r="0" b="5715"/>
+            <wp:docPr id="6" name="Imagem 6"/>
+            <wp:cNvGraphicFramePr>
+              <a:graphicFrameLocks xmlns:a="http://schemas.openxmlformats.org/drawingml/2006/main" noChangeAspect="1"/>
+            </wp:cNvGraphicFramePr>
+            <a:graphic xmlns:a="http://schemas.openxmlformats.org/drawingml/2006/main">
+              <a:graphicData uri="http://schemas.openxmlformats.org/drawingml/2006/picture">
+                <pic:pic xmlns:pic="http://schemas.openxmlformats.org/drawingml/2006/picture">
+                  <pic:nvPicPr>
+                    <pic:cNvPr id="1" name=""/>
+                    <pic:cNvPicPr/>
+                  </pic:nvPicPr>
+                  <pic:blipFill>
+                    <a:blip r:embed="rId14"/>
+                    <a:stretch>
+                      <a:fillRect/>
+                    </a:stretch>
+                  </pic:blipFill>
+                  <pic:spPr>
+                    <a:xfrm>
+                      <a:off x="0" y="0"/>
+                      <a:ext cx="5400040" cy="2451735"/>
+                    </a:xfrm>
+                    <a:prstGeom prst="rect">
+                      <a:avLst/>
+                    </a:prstGeom>
+                  </pic:spPr>
+                </pic:pic>
+              </a:graphicData>
+            </a:graphic>
+          </wp:inline>
+        </w:drawing>
+      </w:r>
+    </w:p>
+    <w:p>
+      <w:pPr>
+        <w:pStyle w:val="Legenda"/>
+        <w:jc w:val="center"/>
+      </w:pPr>
+      <w:r>
+        <w:t xml:space="preserve">Figura </w:t>
+      </w:r>
+      <w:fldSimple w:instr=" SEQ Figura \* ARABIC ">
+        <w:r>
+          <w:rPr>
+            <w:noProof/>
+          </w:rPr>
+          <w:t>5</w:t>
+        </w:r>
+      </w:fldSimple>
+      <w:r>
+        <w:t>. Circuito de Amplificador de Instrumentação AD8221</w:t>
+      </w:r>
+    </w:p>
+    <w:p>
+      <w:pPr>
+        <w:pStyle w:val="PargrafodaLista"/>
+        <w:ind w:left="360"/>
+      </w:pPr>
+    </w:p>
+    <w:p>
+      <w:pPr>
+        <w:pStyle w:val="PargrafodaLista"/>
+        <w:keepNext/>
+        <w:ind w:left="360"/>
+      </w:pPr>
+      <w:r>
+        <w:rPr>
+          <w:noProof/>
+        </w:rPr>
+        <w:lastRenderedPageBreak/>
+        <w:drawing>
+          <wp:inline distT="0" distB="0" distL="0" distR="0" wp14:anchorId="6464A234" wp14:editId="38717D0D">
+            <wp:extent cx="5400040" cy="4045585"/>
+            <wp:effectExtent l="0" t="0" r="0" b="0"/>
+            <wp:docPr id="7" name="Imagem 7"/>
+            <wp:cNvGraphicFramePr>
+              <a:graphicFrameLocks xmlns:a="http://schemas.openxmlformats.org/drawingml/2006/main" noChangeAspect="1"/>
+            </wp:cNvGraphicFramePr>
+            <a:graphic xmlns:a="http://schemas.openxmlformats.org/drawingml/2006/main">
+              <a:graphicData uri="http://schemas.openxmlformats.org/drawingml/2006/picture">
+                <pic:pic xmlns:pic="http://schemas.openxmlformats.org/drawingml/2006/picture">
+                  <pic:nvPicPr>
+                    <pic:cNvPr id="1" name=""/>
+                    <pic:cNvPicPr/>
+                  </pic:nvPicPr>
+                  <pic:blipFill>
+                    <a:blip r:embed="rId15"/>
+                    <a:stretch>
+                      <a:fillRect/>
+                    </a:stretch>
+                  </pic:blipFill>
+                  <pic:spPr>
+                    <a:xfrm>
+                      <a:off x="0" y="0"/>
+                      <a:ext cx="5400040" cy="4045585"/>
+                    </a:xfrm>
+                    <a:prstGeom prst="rect">
+                      <a:avLst/>
+                    </a:prstGeom>
+                  </pic:spPr>
+                </pic:pic>
+              </a:graphicData>
+            </a:graphic>
+          </wp:inline>
+        </w:drawing>
+      </w:r>
+    </w:p>
+    <w:p>
+      <w:pPr>
+        <w:pStyle w:val="Legenda"/>
+        <w:jc w:val="center"/>
+      </w:pPr>
+      <w:r>
+        <w:t xml:space="preserve">Figura </w:t>
+      </w:r>
+      <w:fldSimple w:instr=" SEQ Figura \* ARABIC ">
+        <w:r>
+          <w:rPr>
+            <w:noProof/>
+          </w:rPr>
+          <w:t>6</w:t>
+        </w:r>
+      </w:fldSimple>
+      <w:r>
+        <w:t xml:space="preserve">. Resposta do </w:t>
+      </w:r>
+      <w:r>
+        <w:t>Circuito de Amplificador de Instrumentação AD8221</w:t>
+      </w:r>
+    </w:p>
+    <w:p/>
+    <w:p>
+      <w:pPr>
+        <w:pStyle w:val="PargrafodaLista"/>
+        <w:numPr>
+          <w:ilvl w:val="1"/>
+          <w:numId w:val="2"/>
+        </w:numPr>
+        <w:rPr>
+          <w:b/>
+        </w:rPr>
+      </w:pPr>
+      <w:r>
+        <w:rPr>
+          <w:b/>
+        </w:rPr>
+        <w:t>Filtro de 2ª Ordem Passa Baixa com Passa Alta</w:t>
+      </w:r>
+    </w:p>
+    <w:p>
+      <w:pPr>
+        <w:pStyle w:val="PargrafodaLista"/>
+        <w:ind w:left="792"/>
+        <w:rPr>
+          <w:b/>
+        </w:rPr>
+      </w:pPr>
+    </w:p>
+    <w:p>
+      <w:pPr>
+        <w:pStyle w:val="PargrafodaLista"/>
+        <w:keepNext/>
+        <w:ind w:left="792"/>
+        <w:jc w:val="center"/>
+      </w:pPr>
+      <w:r>
+        <w:rPr>
+          <w:noProof/>
+        </w:rPr>
+        <w:drawing>
+          <wp:inline distT="0" distB="0" distL="0" distR="0" wp14:anchorId="5FBA659E" wp14:editId="2F435EE0">
+            <wp:extent cx="5400040" cy="1771650"/>
+            <wp:effectExtent l="0" t="0" r="0" b="0"/>
+            <wp:docPr id="12" name="Imagem 12"/>
+            <wp:cNvGraphicFramePr>
+              <a:graphicFrameLocks xmlns:a="http://schemas.openxmlformats.org/drawingml/2006/main" noChangeAspect="1"/>
+            </wp:cNvGraphicFramePr>
+            <a:graphic xmlns:a="http://schemas.openxmlformats.org/drawingml/2006/main">
+              <a:graphicData uri="http://schemas.openxmlformats.org/drawingml/2006/picture">
+                <pic:pic xmlns:pic="http://schemas.openxmlformats.org/drawingml/2006/picture">
+                  <pic:nvPicPr>
+                    <pic:cNvPr id="1" name=""/>
+                    <pic:cNvPicPr/>
+                  </pic:nvPicPr>
+                  <pic:blipFill>
+                    <a:blip r:embed="rId16"/>
+                    <a:stretch>
+                      <a:fillRect/>
+                    </a:stretch>
+                  </pic:blipFill>
+                  <pic:spPr>
+                    <a:xfrm>
+                      <a:off x="0" y="0"/>
+                      <a:ext cx="5400040" cy="1771650"/>
+                    </a:xfrm>
+                    <a:prstGeom prst="rect">
+                      <a:avLst/>
+                    </a:prstGeom>
+                  </pic:spPr>
+                </pic:pic>
+              </a:graphicData>
+            </a:graphic>
+          </wp:inline>
+        </w:drawing>
+      </w:r>
+    </w:p>
+    <w:p>
+      <w:pPr>
+        <w:pStyle w:val="Legenda"/>
+        <w:jc w:val="center"/>
+      </w:pPr>
+      <w:r>
+        <w:t xml:space="preserve">Figura </w:t>
+      </w:r>
+      <w:fldSimple w:instr=" SEQ Figura \* ARABIC ">
+        <w:r>
+          <w:rPr>
+            <w:noProof/>
+          </w:rPr>
+          <w:t>7</w:t>
+        </w:r>
+      </w:fldSimple>
+      <w:r>
+        <w:t>. Circuito de Filtro de 2ª Ordem Passa Baixa com Passa Alta</w:t>
+      </w:r>
+    </w:p>
+    <w:p/>
+    <w:p>
+      <w:pPr>
+        <w:keepNext/>
+        <w:jc w:val="right"/>
+      </w:pPr>
+      <w:r>
+        <w:rPr>
+          <w:noProof/>
+        </w:rPr>
+        <w:lastRenderedPageBreak/>
+        <w:drawing>
+          <wp:inline distT="0" distB="0" distL="0" distR="0" wp14:anchorId="1E718949" wp14:editId="2844A919">
+            <wp:extent cx="5400040" cy="2392680"/>
+            <wp:effectExtent l="0" t="0" r="0" b="7620"/>
+            <wp:docPr id="13" name="Imagem 13"/>
+            <wp:cNvGraphicFramePr>
+              <a:graphicFrameLocks xmlns:a="http://schemas.openxmlformats.org/drawingml/2006/main" noChangeAspect="1"/>
+            </wp:cNvGraphicFramePr>
+            <a:graphic xmlns:a="http://schemas.openxmlformats.org/drawingml/2006/main">
+              <a:graphicData uri="http://schemas.openxmlformats.org/drawingml/2006/picture">
+                <pic:pic xmlns:pic="http://schemas.openxmlformats.org/drawingml/2006/picture">
+                  <pic:nvPicPr>
+                    <pic:cNvPr id="1" name=""/>
+                    <pic:cNvPicPr/>
+                  </pic:nvPicPr>
+                  <pic:blipFill>
+                    <a:blip r:embed="rId17"/>
+                    <a:stretch>
+                      <a:fillRect/>
+                    </a:stretch>
+                  </pic:blipFill>
+                  <pic:spPr>
+                    <a:xfrm>
+                      <a:off x="0" y="0"/>
+                      <a:ext cx="5400040" cy="2392680"/>
+                    </a:xfrm>
+                    <a:prstGeom prst="rect">
+                      <a:avLst/>
+                    </a:prstGeom>
+                  </pic:spPr>
+                </pic:pic>
+              </a:graphicData>
+            </a:graphic>
+          </wp:inline>
+        </w:drawing>
+      </w:r>
+    </w:p>
+    <w:p>
+      <w:pPr>
+        <w:pStyle w:val="Legenda"/>
+        <w:jc w:val="center"/>
+      </w:pPr>
+      <w:r>
+        <w:t xml:space="preserve">Figura </w:t>
+      </w:r>
+      <w:fldSimple w:instr=" SEQ Figura \* ARABIC ">
+        <w:r>
+          <w:rPr>
+            <w:noProof/>
+          </w:rPr>
+          <w:t>8</w:t>
+        </w:r>
+      </w:fldSimple>
+      <w:r>
+        <w:t xml:space="preserve">. Resposta </w:t>
+      </w:r>
+      <w:r>
+        <w:t xml:space="preserve">em frequência </w:t>
+      </w:r>
+      <w:r>
+        <w:t>do Filtro de 2ª Ordem Passa Baixa com Passa Alta</w:t>
+      </w:r>
+    </w:p>
+    <w:p>
+      <w:pPr>
+        <w:pStyle w:val="PargrafodaLista"/>
+        <w:numPr>
+          <w:ilvl w:val="1"/>
+          <w:numId w:val="2"/>
+        </w:numPr>
+        <w:rPr>
+          <w:b/>
+        </w:rPr>
+      </w:pPr>
+      <w:r>
+        <w:rPr>
+          <w:b/>
+        </w:rPr>
+        <w:t xml:space="preserve">Filtro Passa Baixa </w:t>
+      </w:r>
+      <w:proofErr w:type="spellStart"/>
+      <w:r>
+        <w:rPr>
+          <w:b/>
+        </w:rPr>
+        <w:t>Butterworth</w:t>
+      </w:r>
+      <w:proofErr w:type="spellEnd"/>
+      <w:r>
+        <w:rPr>
+          <w:b/>
+        </w:rPr>
+        <w:t xml:space="preserve"> de 4ª Ordem</w:t>
+      </w:r>
+    </w:p>
+    <w:p>
+      <w:pPr>
+        <w:pStyle w:val="PargrafodaLista"/>
+        <w:ind w:left="792"/>
+        <w:rPr>
+          <w:b/>
+        </w:rPr>
+      </w:pPr>
+    </w:p>
+    <w:p>
+      <w:pPr>
+        <w:pStyle w:val="PargrafodaLista"/>
+        <w:keepNext/>
+        <w:ind w:left="792"/>
+        <w:jc w:val="center"/>
+      </w:pPr>
+      <w:r>
+        <w:rPr>
+          <w:noProof/>
+        </w:rPr>
+        <w:drawing>
+          <wp:inline distT="0" distB="0" distL="0" distR="0" wp14:anchorId="10201366" wp14:editId="0452A642">
+            <wp:extent cx="5400040" cy="2089150"/>
+            <wp:effectExtent l="0" t="0" r="0" b="6350"/>
+            <wp:docPr id="10" name="Imagem 10"/>
+            <wp:cNvGraphicFramePr>
+              <a:graphicFrameLocks xmlns:a="http://schemas.openxmlformats.org/drawingml/2006/main" noChangeAspect="1"/>
+            </wp:cNvGraphicFramePr>
+            <a:graphic xmlns:a="http://schemas.openxmlformats.org/drawingml/2006/main">
+              <a:graphicData uri="http://schemas.openxmlformats.org/drawingml/2006/picture">
+                <pic:pic xmlns:pic="http://schemas.openxmlformats.org/drawingml/2006/picture">
+                  <pic:nvPicPr>
+                    <pic:cNvPr id="1" name=""/>
+                    <pic:cNvPicPr/>
+                  </pic:nvPicPr>
+                  <pic:blipFill>
+                    <a:blip r:embed="rId18"/>
+                    <a:stretch>
+                      <a:fillRect/>
+                    </a:stretch>
+                  </pic:blipFill>
+                  <pic:spPr>
+                    <a:xfrm>
+                      <a:off x="0" y="0"/>
+                      <a:ext cx="5400040" cy="2089150"/>
+                    </a:xfrm>
+                    <a:prstGeom prst="rect">
+                      <a:avLst/>
+                    </a:prstGeom>
+                  </pic:spPr>
+                </pic:pic>
+              </a:graphicData>
+            </a:graphic>
+          </wp:inline>
+        </w:drawing>
+      </w:r>
+    </w:p>
+    <w:p>
+      <w:pPr>
+        <w:pStyle w:val="Legenda"/>
+        <w:jc w:val="center"/>
+      </w:pPr>
+      <w:r>
+        <w:t xml:space="preserve">Figura </w:t>
+      </w:r>
       <w:r>
         <w:fldChar w:fldCharType="begin"/>
       </w:r>
@@ -576,7 +1173,7 @@
         <w:rPr>
           <w:noProof/>
         </w:rPr>
-        <w:t>2</w:t>
+        <w:t>9</w:t>
       </w:r>
       <w:r>
         <w:rPr>
@@ -585,10 +1182,251 @@
         <w:fldChar w:fldCharType="end"/>
       </w:r>
       <w:r>
-        <w:t>. Resposta do circuito de Amplificador Operacional</w:t>
-      </w:r>
-    </w:p>
-    <w:p>
+        <w:t>. Circuito de um Filtro Passa Baixa de 4ª Ordem</w:t>
+      </w:r>
+    </w:p>
+    <w:p/>
+    <w:p>
+      <w:pPr>
+        <w:keepNext/>
+        <w:jc w:val="center"/>
+      </w:pPr>
+      <w:r>
+        <w:rPr>
+          <w:noProof/>
+        </w:rPr>
+        <w:drawing>
+          <wp:inline distT="0" distB="0" distL="0" distR="0" wp14:anchorId="0E1EEEC4" wp14:editId="17E2EF5F">
+            <wp:extent cx="5400040" cy="2319655"/>
+            <wp:effectExtent l="0" t="0" r="0" b="4445"/>
+            <wp:docPr id="11" name="Imagem 11"/>
+            <wp:cNvGraphicFramePr>
+              <a:graphicFrameLocks xmlns:a="http://schemas.openxmlformats.org/drawingml/2006/main" noChangeAspect="1"/>
+            </wp:cNvGraphicFramePr>
+            <a:graphic xmlns:a="http://schemas.openxmlformats.org/drawingml/2006/main">
+              <a:graphicData uri="http://schemas.openxmlformats.org/drawingml/2006/picture">
+                <pic:pic xmlns:pic="http://schemas.openxmlformats.org/drawingml/2006/picture">
+                  <pic:nvPicPr>
+                    <pic:cNvPr id="1" name=""/>
+                    <pic:cNvPicPr/>
+                  </pic:nvPicPr>
+                  <pic:blipFill>
+                    <a:blip r:embed="rId19"/>
+                    <a:stretch>
+                      <a:fillRect/>
+                    </a:stretch>
+                  </pic:blipFill>
+                  <pic:spPr>
+                    <a:xfrm>
+                      <a:off x="0" y="0"/>
+                      <a:ext cx="5400040" cy="2319655"/>
+                    </a:xfrm>
+                    <a:prstGeom prst="rect">
+                      <a:avLst/>
+                    </a:prstGeom>
+                  </pic:spPr>
+                </pic:pic>
+              </a:graphicData>
+            </a:graphic>
+          </wp:inline>
+        </w:drawing>
+      </w:r>
+    </w:p>
+    <w:p>
+      <w:pPr>
+        <w:pStyle w:val="Legenda"/>
+        <w:jc w:val="center"/>
+      </w:pPr>
+      <w:r>
+        <w:t xml:space="preserve">Figura </w:t>
+      </w:r>
+      <w:r>
+        <w:fldChar w:fldCharType="begin"/>
+      </w:r>
+      <w:r>
+        <w:instrText xml:space="preserve"> SEQ Figura \* ARABIC </w:instrText>
+      </w:r>
+      <w:r>
+        <w:fldChar w:fldCharType="separate"/>
+      </w:r>
+      <w:r>
+        <w:rPr>
+          <w:noProof/>
+        </w:rPr>
+        <w:t>10</w:t>
+      </w:r>
+      <w:r>
+        <w:rPr>
+          <w:noProof/>
+        </w:rPr>
+        <w:fldChar w:fldCharType="end"/>
+      </w:r>
+      <w:r>
+        <w:t>. Resposta em frequência</w:t>
+      </w:r>
+    </w:p>
+    <w:p/>
+    <w:p>
+      <w:pPr>
+        <w:pStyle w:val="PargrafodaLista"/>
+        <w:numPr>
+          <w:ilvl w:val="1"/>
+          <w:numId w:val="2"/>
+        </w:numPr>
+        <w:rPr>
+          <w:b/>
+        </w:rPr>
+      </w:pPr>
+      <w:r>
+        <w:rPr>
+          <w:b/>
+        </w:rPr>
+        <w:lastRenderedPageBreak/>
+        <w:t>Filtro Passa Alta em Ativo de 1ª Ordem</w:t>
+      </w:r>
+    </w:p>
+    <w:p>
+      <w:pPr>
+        <w:pStyle w:val="PargrafodaLista"/>
+        <w:ind w:left="792"/>
+        <w:rPr>
+          <w:b/>
+        </w:rPr>
+      </w:pPr>
+    </w:p>
+    <w:p>
+      <w:pPr>
+        <w:pStyle w:val="PargrafodaLista"/>
+        <w:keepNext/>
+        <w:ind w:left="792"/>
+      </w:pPr>
+      <w:r>
+        <w:rPr>
+          <w:noProof/>
+        </w:rPr>
+        <w:drawing>
+          <wp:inline distT="0" distB="0" distL="0" distR="0" wp14:anchorId="5D5499D6" wp14:editId="6B613C76">
+            <wp:extent cx="5400040" cy="3018790"/>
+            <wp:effectExtent l="0" t="0" r="0" b="0"/>
+            <wp:docPr id="14" name="Imagem 14"/>
+            <wp:cNvGraphicFramePr>
+              <a:graphicFrameLocks xmlns:a="http://schemas.openxmlformats.org/drawingml/2006/main" noChangeAspect="1"/>
+            </wp:cNvGraphicFramePr>
+            <a:graphic xmlns:a="http://schemas.openxmlformats.org/drawingml/2006/main">
+              <a:graphicData uri="http://schemas.openxmlformats.org/drawingml/2006/picture">
+                <pic:pic xmlns:pic="http://schemas.openxmlformats.org/drawingml/2006/picture">
+                  <pic:nvPicPr>
+                    <pic:cNvPr id="1" name=""/>
+                    <pic:cNvPicPr/>
+                  </pic:nvPicPr>
+                  <pic:blipFill>
+                    <a:blip r:embed="rId20"/>
+                    <a:stretch>
+                      <a:fillRect/>
+                    </a:stretch>
+                  </pic:blipFill>
+                  <pic:spPr>
+                    <a:xfrm>
+                      <a:off x="0" y="0"/>
+                      <a:ext cx="5400040" cy="3018790"/>
+                    </a:xfrm>
+                    <a:prstGeom prst="rect">
+                      <a:avLst/>
+                    </a:prstGeom>
+                  </pic:spPr>
+                </pic:pic>
+              </a:graphicData>
+            </a:graphic>
+          </wp:inline>
+        </w:drawing>
+      </w:r>
+    </w:p>
+    <w:p>
+      <w:pPr>
+        <w:pStyle w:val="Legenda"/>
+        <w:jc w:val="center"/>
+      </w:pPr>
+      <w:r>
+        <w:t xml:space="preserve">Figura </w:t>
+      </w:r>
+      <w:fldSimple w:instr=" SEQ Figura \* ARABIC ">
+        <w:r>
+          <w:rPr>
+            <w:noProof/>
+          </w:rPr>
+          <w:t>11</w:t>
+        </w:r>
+      </w:fldSimple>
+      <w:r>
+        <w:t>. Filtro Passa Baixa Ativo de 1ª Ordem</w:t>
+      </w:r>
+    </w:p>
+    <w:p>
+      <w:pPr>
+        <w:keepNext/>
+        <w:ind w:left="708"/>
+        <w:jc w:val="center"/>
+      </w:pPr>
+      <w:r>
+        <w:rPr>
+          <w:noProof/>
+        </w:rPr>
+        <w:drawing>
+          <wp:inline distT="0" distB="0" distL="0" distR="0" wp14:anchorId="42DA5321" wp14:editId="6273C7EA">
+            <wp:extent cx="5400040" cy="2317750"/>
+            <wp:effectExtent l="0" t="0" r="0" b="6350"/>
+            <wp:docPr id="15" name="Imagem 15"/>
+            <wp:cNvGraphicFramePr>
+              <a:graphicFrameLocks xmlns:a="http://schemas.openxmlformats.org/drawingml/2006/main" noChangeAspect="1"/>
+            </wp:cNvGraphicFramePr>
+            <a:graphic xmlns:a="http://schemas.openxmlformats.org/drawingml/2006/main">
+              <a:graphicData uri="http://schemas.openxmlformats.org/drawingml/2006/picture">
+                <pic:pic xmlns:pic="http://schemas.openxmlformats.org/drawingml/2006/picture">
+                  <pic:nvPicPr>
+                    <pic:cNvPr id="1" name=""/>
+                    <pic:cNvPicPr/>
+                  </pic:nvPicPr>
+                  <pic:blipFill>
+                    <a:blip r:embed="rId21"/>
+                    <a:stretch>
+                      <a:fillRect/>
+                    </a:stretch>
+                  </pic:blipFill>
+                  <pic:spPr>
+                    <a:xfrm>
+                      <a:off x="0" y="0"/>
+                      <a:ext cx="5400040" cy="2317750"/>
+                    </a:xfrm>
+                    <a:prstGeom prst="rect">
+                      <a:avLst/>
+                    </a:prstGeom>
+                  </pic:spPr>
+                </pic:pic>
+              </a:graphicData>
+            </a:graphic>
+          </wp:inline>
+        </w:drawing>
+      </w:r>
+    </w:p>
+    <w:p>
+      <w:pPr>
+        <w:pStyle w:val="Legenda"/>
+        <w:jc w:val="center"/>
+      </w:pPr>
+      <w:r>
+        <w:t xml:space="preserve">Figura </w:t>
+      </w:r>
+      <w:fldSimple w:instr=" SEQ Figura \* ARABIC ">
+        <w:r>
+          <w:rPr>
+            <w:noProof/>
+          </w:rPr>
+          <w:t>12</w:t>
+        </w:r>
+      </w:fldSimple>
+      <w:r>
+        <w:t>. Resposta em frequência do filtro PA</w:t>
+      </w:r>
       <w:bookmarkStart w:id="0" w:name="_GoBack"/>
       <w:bookmarkEnd w:id="0"/>
     </w:p>
@@ -776,11 +1614,100 @@
       </w:pPr>
     </w:lvl>
   </w:abstractNum>
+  <w:abstractNum w:abstractNumId="2" w15:restartNumberingAfterBreak="0">
+    <w:nsid w:val="7B983722"/>
+    <w:multiLevelType w:val="hybridMultilevel"/>
+    <w:tmpl w:val="829402D4"/>
+    <w:lvl w:ilvl="0" w:tplc="0416000F">
+      <w:start w:val="1"/>
+      <w:numFmt w:val="decimal"/>
+      <w:lvlText w:val="%1."/>
+      <w:lvlJc w:val="left"/>
+      <w:pPr>
+        <w:ind w:left="720" w:hanging="360"/>
+      </w:pPr>
+    </w:lvl>
+    <w:lvl w:ilvl="1" w:tplc="04160019" w:tentative="1">
+      <w:start w:val="1"/>
+      <w:numFmt w:val="lowerLetter"/>
+      <w:lvlText w:val="%2."/>
+      <w:lvlJc w:val="left"/>
+      <w:pPr>
+        <w:ind w:left="1440" w:hanging="360"/>
+      </w:pPr>
+    </w:lvl>
+    <w:lvl w:ilvl="2" w:tplc="0416001B" w:tentative="1">
+      <w:start w:val="1"/>
+      <w:numFmt w:val="lowerRoman"/>
+      <w:lvlText w:val="%3."/>
+      <w:lvlJc w:val="right"/>
+      <w:pPr>
+        <w:ind w:left="2160" w:hanging="180"/>
+      </w:pPr>
+    </w:lvl>
+    <w:lvl w:ilvl="3" w:tplc="0416000F" w:tentative="1">
+      <w:start w:val="1"/>
+      <w:numFmt w:val="decimal"/>
+      <w:lvlText w:val="%4."/>
+      <w:lvlJc w:val="left"/>
+      <w:pPr>
+        <w:ind w:left="2880" w:hanging="360"/>
+      </w:pPr>
+    </w:lvl>
+    <w:lvl w:ilvl="4" w:tplc="04160019" w:tentative="1">
+      <w:start w:val="1"/>
+      <w:numFmt w:val="lowerLetter"/>
+      <w:lvlText w:val="%5."/>
+      <w:lvlJc w:val="left"/>
+      <w:pPr>
+        <w:ind w:left="3600" w:hanging="360"/>
+      </w:pPr>
+    </w:lvl>
+    <w:lvl w:ilvl="5" w:tplc="0416001B" w:tentative="1">
+      <w:start w:val="1"/>
+      <w:numFmt w:val="lowerRoman"/>
+      <w:lvlText w:val="%6."/>
+      <w:lvlJc w:val="right"/>
+      <w:pPr>
+        <w:ind w:left="4320" w:hanging="180"/>
+      </w:pPr>
+    </w:lvl>
+    <w:lvl w:ilvl="6" w:tplc="0416000F" w:tentative="1">
+      <w:start w:val="1"/>
+      <w:numFmt w:val="decimal"/>
+      <w:lvlText w:val="%7."/>
+      <w:lvlJc w:val="left"/>
+      <w:pPr>
+        <w:ind w:left="5040" w:hanging="360"/>
+      </w:pPr>
+    </w:lvl>
+    <w:lvl w:ilvl="7" w:tplc="04160019" w:tentative="1">
+      <w:start w:val="1"/>
+      <w:numFmt w:val="lowerLetter"/>
+      <w:lvlText w:val="%8."/>
+      <w:lvlJc w:val="left"/>
+      <w:pPr>
+        <w:ind w:left="5760" w:hanging="360"/>
+      </w:pPr>
+    </w:lvl>
+    <w:lvl w:ilvl="8" w:tplc="0416001B" w:tentative="1">
+      <w:start w:val="1"/>
+      <w:numFmt w:val="lowerRoman"/>
+      <w:lvlText w:val="%9."/>
+      <w:lvlJc w:val="right"/>
+      <w:pPr>
+        <w:ind w:left="6480" w:hanging="180"/>
+      </w:pPr>
+    </w:lvl>
+  </w:abstractNum>
   <w:num w:numId="1">
     <w:abstractNumId w:val="1"/>
   </w:num>
   <w:num w:numId="2">
     <w:abstractNumId w:val="0"/>
+  </w:num>
+  <w:num w:numId="3">
+    <w:abstractNumId w:val="2"/>
   </w:num>
 </w:numbering>
 </file>
@@ -1604,21 +2531,6 @@
 </file>
 
 <file path=customXml/item1.xml><?xml version="1.0" encoding="utf-8"?>
-<p:properties xmlns:p="http://schemas.microsoft.com/office/2006/metadata/properties" xmlns:xsi="http://www.w3.org/2001/XMLSchema-instance" xmlns:pc="http://schemas.microsoft.com/office/infopath/2007/PartnerControls">
-  <documentManagement/>
-</p:properties>
-</file>
-
-<file path=customXml/item2.xml><?xml version="1.0" encoding="utf-8"?>
-<?mso-contentType ?>
-<FormTemplates xmlns="http://schemas.microsoft.com/sharepoint/v3/contenttype/forms">
-  <Display>DocumentLibraryForm</Display>
-  <Edit>DocumentLibraryForm</Edit>
-  <New>DocumentLibraryForm</New>
-</FormTemplates>
-</file>
-
-<file path=customXml/item3.xml><?xml version="1.0" encoding="utf-8"?>
 <ct:contentTypeSchema xmlns:ct="http://schemas.microsoft.com/office/2006/metadata/contentType" xmlns:ma="http://schemas.microsoft.com/office/2006/metadata/properties/metaAttributes" ct:_="" ma:_="" ma:contentTypeName="Documento" ma:contentTypeID="0x0101003F13BF4BB9354D4EB2972ED5745A82D4" ma:contentTypeVersion="11" ma:contentTypeDescription="Crie um novo documento." ma:contentTypeScope="" ma:versionID="ebfe06dcdacb371dd3bfe1c8c9643729">
   <xsd:schema xmlns:xsd="http://www.w3.org/2001/XMLSchema" xmlns:xs="http://www.w3.org/2001/XMLSchema" xmlns:p="http://schemas.microsoft.com/office/2006/metadata/properties" xmlns:ns3="d71411fd-d7e3-47bb-af52-fe598787d187" xmlns:ns4="46513f30-48d1-47b8-85fb-b589418bcb95" targetNamespace="http://schemas.microsoft.com/office/2006/metadata/properties" ma:root="true" ma:fieldsID="21cd785166889c74e63620d930a756c7" ns3:_="" ns4:_="">
     <xsd:import namespace="d71411fd-d7e3-47bb-af52-fe598787d187"/>
@@ -1827,24 +2739,22 @@
 </ct:contentTypeSchema>
 </file>
 
-<file path=customXml/itemProps1.xml><?xml version="1.0" encoding="utf-8"?>
-<ds:datastoreItem xmlns:ds="http://schemas.openxmlformats.org/officeDocument/2006/customXml" ds:itemID="{243D9D34-8552-45E7-B06A-5D9BB72CF0FB}">
-  <ds:schemaRefs>
-    <ds:schemaRef ds:uri="http://schemas.microsoft.com/office/2006/metadata/properties"/>
-    <ds:schemaRef ds:uri="http://schemas.microsoft.com/office/infopath/2007/PartnerControls"/>
-  </ds:schemaRefs>
-</ds:datastoreItem>
+<file path=customXml/item2.xml><?xml version="1.0" encoding="utf-8"?>
+<?mso-contentType ?>
+<FormTemplates xmlns="http://schemas.microsoft.com/sharepoint/v3/contenttype/forms">
+  <Display>DocumentLibraryForm</Display>
+  <Edit>DocumentLibraryForm</Edit>
+  <New>DocumentLibraryForm</New>
+</FormTemplates>
 </file>
 
-<file path=customXml/itemProps2.xml><?xml version="1.0" encoding="utf-8"?>
-<ds:datastoreItem xmlns:ds="http://schemas.openxmlformats.org/officeDocument/2006/customXml" ds:itemID="{78D5B47C-B45B-4FDD-87DE-4D241F8ECE02}">
-  <ds:schemaRefs>
-    <ds:schemaRef ds:uri="http://schemas.microsoft.com/sharepoint/v3/contenttype/forms"/>
-  </ds:schemaRefs>
-</ds:datastoreItem>
+<file path=customXml/item3.xml><?xml version="1.0" encoding="utf-8"?>
+<p:properties xmlns:p="http://schemas.microsoft.com/office/2006/metadata/properties" xmlns:xsi="http://www.w3.org/2001/XMLSchema-instance" xmlns:pc="http://schemas.microsoft.com/office/infopath/2007/PartnerControls">
+  <documentManagement/>
+</p:properties>
 </file>
 
-<file path=customXml/itemProps3.xml><?xml version="1.0" encoding="utf-8"?>
+<file path=customXml/itemProps1.xml><?xml version="1.0" encoding="utf-8"?>
 <ds:datastoreItem xmlns:ds="http://schemas.openxmlformats.org/officeDocument/2006/customXml" ds:itemID="{8AE9999D-7A70-4550-AEA8-C0555B5AF503}">
   <ds:schemaRefs>
     <ds:schemaRef ds:uri="http://schemas.microsoft.com/office/2006/metadata/contentType"/>
@@ -1861,4 +2771,21 @@
     <ds:schemaRef ds:uri="http://schemas.microsoft.com/internal/obd"/>
   </ds:schemaRefs>
 </ds:datastoreItem>
+</file>
+
+<file path=customXml/itemProps2.xml><?xml version="1.0" encoding="utf-8"?>
+<ds:datastoreItem xmlns:ds="http://schemas.openxmlformats.org/officeDocument/2006/customXml" ds:itemID="{78D5B47C-B45B-4FDD-87DE-4D241F8ECE02}">
+  <ds:schemaRefs>
+    <ds:schemaRef ds:uri="http://schemas.microsoft.com/sharepoint/v3/contenttype/forms"/>
+  </ds:schemaRefs>
+</ds:datastoreItem>
+</file>
+
+<file path=customXml/itemProps3.xml><?xml version="1.0" encoding="utf-8"?>
+<ds:datastoreItem xmlns:ds="http://schemas.openxmlformats.org/officeDocument/2006/customXml" ds:itemID="{243D9D34-8552-45E7-B06A-5D9BB72CF0FB}">
+  <ds:schemaRefs>
+    <ds:schemaRef ds:uri="http://schemas.microsoft.com/office/2006/metadata/properties"/>
+    <ds:schemaRef ds:uri="http://schemas.microsoft.com/office/infopath/2007/PartnerControls"/>
+  </ds:schemaRefs>
+</ds:datastoreItem>
 </file>
</xml_diff>